<commit_message>
complete basic crawl schedule
</commit_message>
<xml_diff>
--- a/任务书.docx
+++ b/任务书.docx
@@ -1,13 +1,10 @@
 
 <file path=word/document.xml><?xml version="1.0" encoding="utf-8"?>
-<w:document xmlns:wpc="http://schemas.microsoft.com/office/word/2010/wordprocessingCanvas" xmlns:mc="http://schemas.openxmlformats.org/markup-compatibility/2006" xmlns:o="urn:schemas-microsoft-com:office:office" xmlns:r="http://schemas.openxmlformats.org/officeDocument/2006/relationships" xmlns:m="http://schemas.openxmlformats.org/officeDocument/2006/math" xmlns:v="urn:schemas-microsoft-com:vml" xmlns:wp14="http://schemas.microsoft.com/office/word/2010/wordprocessingDrawing" xmlns:wp="http://schemas.openxmlformats.org/drawingml/2006/wordprocessingDrawing" xmlns:w10="urn:schemas-microsoft-com:office:word" xmlns:w="http://schemas.openxmlformats.org/wordprocessingml/2006/main" xmlns:w14="http://schemas.microsoft.com/office/word/2010/wordml" xmlns:w15="http://schemas.microsoft.com/office/word/2012/wordml" xmlns:wpg="http://schemas.microsoft.com/office/word/2010/wordprocessingGroup" xmlns:wpi="http://schemas.microsoft.com/office/word/2010/wordprocessingInk" xmlns:wne="http://schemas.microsoft.com/office/word/2006/wordml" xmlns:wps="http://schemas.microsoft.com/office/word/2010/wordprocessingShape" mc:Ignorable="w14 w15 wp14">
+<w:document xmlns:wpc="http://schemas.microsoft.com/office/word/2010/wordprocessingCanvas" xmlns:cx="http://schemas.microsoft.com/office/drawing/2014/chartex" xmlns:mc="http://schemas.openxmlformats.org/markup-compatibility/2006" xmlns:o="urn:schemas-microsoft-com:office:office" xmlns:r="http://schemas.openxmlformats.org/officeDocument/2006/relationships" xmlns:m="http://schemas.openxmlformats.org/officeDocument/2006/math" xmlns:v="urn:schemas-microsoft-com:vml" xmlns:wp14="http://schemas.microsoft.com/office/word/2010/wordprocessingDrawing" xmlns:wp="http://schemas.openxmlformats.org/drawingml/2006/wordprocessingDrawing" xmlns:w10="urn:schemas-microsoft-com:office:word" xmlns:w="http://schemas.openxmlformats.org/wordprocessingml/2006/main" xmlns:w14="http://schemas.microsoft.com/office/word/2010/wordml" xmlns:w15="http://schemas.microsoft.com/office/word/2012/wordml" xmlns:w16se="http://schemas.microsoft.com/office/word/2015/wordml/symex" xmlns:wpg="http://schemas.microsoft.com/office/word/2010/wordprocessingGroup" xmlns:wpi="http://schemas.microsoft.com/office/word/2010/wordprocessingInk" xmlns:wne="http://schemas.microsoft.com/office/word/2006/wordml" xmlns:wps="http://schemas.microsoft.com/office/word/2010/wordprocessingShape" mc:Ignorable="w14 w15 w16se wp14">
   <w:body>
     <w:p>
       <w:pPr>
         <w:pStyle w:val="11"/>
-        <w:rPr>
-          <w:rFonts w:hint="eastAsia"/>
-        </w:rPr>
       </w:pPr>
       <w:r>
         <w:t>附件一</w:t>
@@ -22,9 +19,6 @@
     <w:p>
       <w:pPr>
         <w:pStyle w:val="10"/>
-        <w:rPr>
-          <w:rFonts w:hint="eastAsia"/>
-        </w:rPr>
       </w:pPr>
       <w:r>
         <w:rPr>
@@ -36,9 +30,6 @@
     <w:p>
       <w:pPr>
         <w:pStyle w:val="11"/>
-        <w:rPr>
-          <w:rFonts w:hint="eastAsia"/>
-        </w:rPr>
       </w:pPr>
       <w:r>
         <w:rPr>
@@ -76,12 +67,6 @@
         <w:gridCol w:w="1706"/>
       </w:tblGrid>
       <w:tr>
-        <w:tblPrEx>
-          <w:tblCellMar>
-            <w:top w:w="0" w:type="dxa"/>
-            <w:bottom w:w="0" w:type="dxa"/>
-          </w:tblCellMar>
-        </w:tblPrEx>
         <w:trPr>
           <w:cantSplit/>
           <w:trHeight w:val="607"/>
@@ -96,9 +81,6 @@
           <w:p>
             <w:pPr>
               <w:pStyle w:val="1"/>
-              <w:rPr>
-                <w:rFonts w:hint="eastAsia"/>
-              </w:rPr>
             </w:pPr>
             <w:r>
               <w:rPr>
@@ -131,12 +113,6 @@
         </w:tc>
       </w:tr>
       <w:tr>
-        <w:tblPrEx>
-          <w:tblCellMar>
-            <w:top w:w="0" w:type="dxa"/>
-            <w:bottom w:w="0" w:type="dxa"/>
-          </w:tblCellMar>
-        </w:tblPrEx>
         <w:trPr>
           <w:cantSplit/>
           <w:trHeight w:val="615"/>
@@ -150,9 +126,6 @@
           <w:p>
             <w:pPr>
               <w:pStyle w:val="2"/>
-              <w:rPr>
-                <w:rFonts w:hint="eastAsia"/>
-              </w:rPr>
             </w:pPr>
             <w:r>
               <w:rPr>
@@ -170,9 +143,6 @@
           <w:p>
             <w:pPr>
               <w:pStyle w:val="2"/>
-              <w:rPr>
-                <w:rFonts w:hint="eastAsia"/>
-              </w:rPr>
             </w:pPr>
             <w:r>
               <w:rPr>
@@ -193,9 +163,6 @@
           <w:p>
             <w:pPr>
               <w:pStyle w:val="2"/>
-              <w:rPr>
-                <w:rFonts w:hint="eastAsia"/>
-              </w:rPr>
             </w:pPr>
             <w:r>
               <w:rPr>
@@ -213,9 +180,6 @@
           <w:p>
             <w:pPr>
               <w:pStyle w:val="2"/>
-              <w:rPr>
-                <w:rFonts w:hint="eastAsia"/>
-              </w:rPr>
             </w:pPr>
             <w:r>
               <w:rPr>
@@ -233,9 +197,6 @@
           <w:p>
             <w:pPr>
               <w:pStyle w:val="2"/>
-              <w:rPr>
-                <w:rFonts w:hint="eastAsia"/>
-              </w:rPr>
             </w:pPr>
             <w:r>
               <w:rPr>
@@ -253,9 +214,6 @@
           <w:p>
             <w:pPr>
               <w:pStyle w:val="2"/>
-              <w:rPr>
-                <w:rFonts w:hint="eastAsia"/>
-              </w:rPr>
             </w:pPr>
             <w:r>
               <w:rPr>
@@ -267,12 +225,6 @@
         </w:tc>
       </w:tr>
       <w:tr>
-        <w:tblPrEx>
-          <w:tblCellMar>
-            <w:top w:w="0" w:type="dxa"/>
-            <w:bottom w:w="0" w:type="dxa"/>
-          </w:tblCellMar>
-        </w:tblPrEx>
         <w:trPr>
           <w:cantSplit/>
           <w:trHeight w:val="615"/>
@@ -286,9 +238,6 @@
           <w:p>
             <w:pPr>
               <w:pStyle w:val="2"/>
-              <w:rPr>
-                <w:rFonts w:hint="eastAsia"/>
-              </w:rPr>
             </w:pPr>
             <w:r>
               <w:rPr>
@@ -306,9 +255,6 @@
           <w:p>
             <w:pPr>
               <w:pStyle w:val="2"/>
-              <w:rPr>
-                <w:rFonts w:hint="eastAsia"/>
-              </w:rPr>
             </w:pPr>
             <w:r>
               <w:rPr>
@@ -329,9 +275,6 @@
           <w:p>
             <w:pPr>
               <w:pStyle w:val="2"/>
-              <w:rPr>
-                <w:rFonts w:hint="eastAsia"/>
-              </w:rPr>
             </w:pPr>
             <w:r>
               <w:rPr>
@@ -349,9 +292,6 @@
           <w:p>
             <w:pPr>
               <w:pStyle w:val="2"/>
-              <w:rPr>
-                <w:rFonts w:hint="eastAsia"/>
-              </w:rPr>
             </w:pPr>
             <w:r>
               <w:rPr>
@@ -369,9 +309,6 @@
           <w:p>
             <w:pPr>
               <w:pStyle w:val="2"/>
-              <w:rPr>
-                <w:rFonts w:hint="eastAsia"/>
-              </w:rPr>
             </w:pPr>
             <w:r>
               <w:rPr>
@@ -389,9 +326,6 @@
           <w:p>
             <w:pPr>
               <w:pStyle w:val="2"/>
-              <w:rPr>
-                <w:rFonts w:hint="eastAsia"/>
-              </w:rPr>
             </w:pPr>
             <w:r>
               <w:rPr>
@@ -403,12 +337,6 @@
         </w:tc>
       </w:tr>
       <w:tr>
-        <w:tblPrEx>
-          <w:tblCellMar>
-            <w:top w:w="0" w:type="dxa"/>
-            <w:bottom w:w="0" w:type="dxa"/>
-          </w:tblCellMar>
-        </w:tblPrEx>
         <w:trPr>
           <w:cantSplit/>
           <w:trHeight w:val="616"/>
@@ -422,9 +350,6 @@
           <w:p>
             <w:pPr>
               <w:pStyle w:val="2"/>
-              <w:rPr>
-                <w:rFonts w:hint="eastAsia"/>
-              </w:rPr>
             </w:pPr>
             <w:r>
               <w:rPr>
@@ -442,9 +367,6 @@
           <w:p>
             <w:pPr>
               <w:pStyle w:val="2"/>
-              <w:rPr>
-                <w:rFonts w:hint="eastAsia"/>
-              </w:rPr>
             </w:pPr>
             <w:r>
               <w:rPr>
@@ -465,9 +387,6 @@
           <w:p>
             <w:pPr>
               <w:pStyle w:val="2"/>
-              <w:rPr>
-                <w:rFonts w:hint="eastAsia"/>
-              </w:rPr>
             </w:pPr>
             <w:r>
               <w:rPr>
@@ -485,21 +404,12 @@
           <w:p>
             <w:pPr>
               <w:pStyle w:val="2"/>
+            </w:pPr>
+            <w:r>
               <w:rPr>
                 <w:rFonts w:hint="eastAsia"/>
               </w:rPr>
-            </w:pPr>
-            <w:r>
-              <w:rPr>
-                <w:rFonts w:hint="eastAsia"/>
-              </w:rPr>
-              <w:t>1</w:t>
-            </w:r>
-            <w:r>
-              <w:rPr>
-                <w:rFonts w:hint="eastAsia"/>
-              </w:rPr>
-              <w:t>5软件</w:t>
+              <w:t>15软件</w:t>
             </w:r>
             <w:r>
               <w:t>工程</w:t>
@@ -514,9 +424,6 @@
           <w:p>
             <w:pPr>
               <w:pStyle w:val="2"/>
-              <w:rPr>
-                <w:rFonts w:hint="eastAsia"/>
-              </w:rPr>
             </w:pPr>
             <w:r>
               <w:rPr>
@@ -534,9 +441,6 @@
           <w:p>
             <w:pPr>
               <w:pStyle w:val="2"/>
-              <w:rPr>
-                <w:rFonts w:hint="eastAsia"/>
-              </w:rPr>
             </w:pPr>
             <w:r>
               <w:rPr>
@@ -548,12 +452,6 @@
         </w:tc>
       </w:tr>
       <w:tr>
-        <w:tblPrEx>
-          <w:tblCellMar>
-            <w:top w:w="0" w:type="dxa"/>
-            <w:bottom w:w="0" w:type="dxa"/>
-          </w:tblCellMar>
-        </w:tblPrEx>
         <w:trPr>
           <w:trHeight w:val="4967"/>
           <w:jc w:val="center"/>
@@ -696,9 +594,6 @@
           <w:p>
             <w:pPr>
               <w:pStyle w:val="1"/>
-              <w:rPr>
-                <w:rFonts w:hint="eastAsia"/>
-              </w:rPr>
             </w:pPr>
             <w:r>
               <w:rPr>
@@ -710,12 +605,6 @@
         </w:tc>
       </w:tr>
       <w:tr>
-        <w:tblPrEx>
-          <w:tblCellMar>
-            <w:top w:w="0" w:type="dxa"/>
-            <w:bottom w:w="0" w:type="dxa"/>
-          </w:tblCellMar>
-        </w:tblPrEx>
         <w:trPr>
           <w:trHeight w:val="5440"/>
           <w:jc w:val="center"/>
@@ -825,9 +714,6 @@
                 <w:ilvl w:val="0"/>
                 <w:numId w:val="11"/>
               </w:numPr>
-              <w:rPr>
-                <w:rFonts w:hint="eastAsia"/>
-              </w:rPr>
             </w:pPr>
             <w:r>
               <w:rPr>
@@ -839,12 +725,6 @@
         </w:tc>
       </w:tr>
       <w:tr>
-        <w:tblPrEx>
-          <w:tblCellMar>
-            <w:top w:w="0" w:type="dxa"/>
-            <w:bottom w:w="0" w:type="dxa"/>
-          </w:tblCellMar>
-        </w:tblPrEx>
         <w:trPr>
           <w:cantSplit/>
           <w:trHeight w:val="3883"/>
@@ -1034,9 +914,6 @@
                 <w:ilvl w:val="0"/>
                 <w:numId w:val="12"/>
               </w:numPr>
-              <w:rPr>
-                <w:rFonts w:hint="eastAsia"/>
-              </w:rPr>
             </w:pPr>
             <w:r>
               <w:rPr>
@@ -1051,12 +928,6 @@
         </w:tc>
       </w:tr>
       <w:tr>
-        <w:tblPrEx>
-          <w:tblCellMar>
-            <w:top w:w="0" w:type="dxa"/>
-            <w:bottom w:w="0" w:type="dxa"/>
-          </w:tblCellMar>
-        </w:tblPrEx>
         <w:trPr>
           <w:cantSplit/>
           <w:trHeight w:val="5117"/>
@@ -1070,9 +941,6 @@
           <w:p>
             <w:pPr>
               <w:pStyle w:val="1"/>
-              <w:rPr>
-                <w:rFonts w:hint="eastAsia"/>
-              </w:rPr>
             </w:pPr>
             <w:r>
               <w:rPr>
@@ -1090,7 +958,7 @@
               <w:spacing w:line="440" w:lineRule="exact"/>
               <w:ind w:left="540" w:hangingChars="225" w:hanging="540"/>
               <w:rPr>
-                <w:rFonts w:asciiTheme="minorEastAsia" w:eastAsiaTheme="minorEastAsia" w:hAnsiTheme="minorEastAsia" w:hint="eastAsia"/>
+                <w:rFonts w:asciiTheme="minorEastAsia" w:eastAsiaTheme="minorEastAsia" w:hAnsiTheme="minorEastAsia"/>
                 <w:sz w:val="24"/>
               </w:rPr>
             </w:pPr>
@@ -1370,7 +1238,7 @@
               <w:spacing w:line="440" w:lineRule="exact"/>
               <w:ind w:left="540" w:hangingChars="225" w:hanging="540"/>
               <w:rPr>
-                <w:rFonts w:asciiTheme="minorEastAsia" w:eastAsiaTheme="minorEastAsia" w:hAnsiTheme="minorEastAsia" w:hint="eastAsia"/>
+                <w:rFonts w:asciiTheme="minorEastAsia" w:eastAsiaTheme="minorEastAsia" w:hAnsiTheme="minorEastAsia"/>
                 <w:sz w:val="24"/>
               </w:rPr>
             </w:pPr>
@@ -1451,23 +1319,376 @@
               </w:rPr>
               <w:t>，2015.</w:t>
             </w:r>
-            <w:r>
-              <w:rPr>
-                <w:rFonts w:asciiTheme="minorEastAsia" w:eastAsiaTheme="minorEastAsia" w:hAnsiTheme="minorEastAsia" w:hint="eastAsia"/>
-                <w:sz w:val="24"/>
-              </w:rPr>
-              <w:t> </w:t>
+          </w:p>
+          <w:p>
+            <w:pPr>
+              <w:tabs>
+                <w:tab w:val="left" w:pos="540"/>
+              </w:tabs>
+              <w:wordWrap w:val="0"/>
+              <w:spacing w:line="440" w:lineRule="exact"/>
+              <w:ind w:left="540" w:hangingChars="225" w:hanging="540"/>
+              <w:rPr>
+                <w:rFonts w:asciiTheme="minorEastAsia" w:eastAsiaTheme="minorEastAsia" w:hAnsiTheme="minorEastAsia" w:hint="eastAsia"/>
+                <w:sz w:val="24"/>
+              </w:rPr>
+            </w:pPr>
+            <w:r>
+              <w:rPr>
+                <w:rFonts w:asciiTheme="minorEastAsia" w:eastAsiaTheme="minorEastAsia" w:hAnsiTheme="minorEastAsia"/>
+                <w:sz w:val="24"/>
+              </w:rPr>
+              <w:t>[5]</w:t>
+            </w:r>
+            <w:r>
+              <w:rPr>
+                <w:rFonts w:asciiTheme="minorEastAsia" w:eastAsiaTheme="minorEastAsia" w:hAnsiTheme="minorEastAsia" w:hint="eastAsia"/>
+                <w:sz w:val="24"/>
+              </w:rPr>
+              <w:t>Thomas H.Cormen，Ch</w:t>
+            </w:r>
+            <w:r>
+              <w:rPr>
+                <w:rFonts w:asciiTheme="minorEastAsia" w:eastAsiaTheme="minorEastAsia" w:hAnsiTheme="minorEastAsia"/>
+                <w:sz w:val="24"/>
+              </w:rPr>
+              <w:t>arles E.Leiserson，</w:t>
+            </w:r>
+            <w:r>
+              <w:rPr>
+                <w:rFonts w:asciiTheme="minorEastAsia" w:eastAsiaTheme="minorEastAsia" w:hAnsiTheme="minorEastAsia" w:hint="eastAsia"/>
+                <w:sz w:val="24"/>
+              </w:rPr>
+              <w:t>Ron</w:t>
+            </w:r>
+            <w:r>
+              <w:rPr>
+                <w:rFonts w:asciiTheme="minorEastAsia" w:eastAsiaTheme="minorEastAsia" w:hAnsiTheme="minorEastAsia"/>
+                <w:sz w:val="24"/>
+              </w:rPr>
+              <w:t>ald L</w:t>
+            </w:r>
+            <w:r>
+              <w:rPr>
+                <w:rFonts w:asciiTheme="minorEastAsia" w:eastAsiaTheme="minorEastAsia" w:hAnsiTheme="minorEastAsia" w:hint="eastAsia"/>
+                <w:sz w:val="24"/>
+              </w:rPr>
+              <w:t>.Rivest Clifford Stein.算法</w:t>
+            </w:r>
+            <w:r>
+              <w:rPr>
+                <w:rFonts w:asciiTheme="minorEastAsia" w:eastAsiaTheme="minorEastAsia" w:hAnsiTheme="minorEastAsia"/>
+                <w:sz w:val="24"/>
+              </w:rPr>
+              <w:t>导论</w:t>
+            </w:r>
+            <w:r>
+              <w:rPr>
+                <w:rFonts w:asciiTheme="minorEastAsia" w:eastAsiaTheme="minorEastAsia" w:hAnsiTheme="minorEastAsia" w:hint="eastAsia"/>
+                <w:sz w:val="24"/>
+              </w:rPr>
+              <w:t>.机械</w:t>
+            </w:r>
+            <w:r>
+              <w:rPr>
+                <w:rFonts w:asciiTheme="minorEastAsia" w:eastAsiaTheme="minorEastAsia" w:hAnsiTheme="minorEastAsia"/>
+                <w:sz w:val="24"/>
+              </w:rPr>
+              <w:t>工业出版社，</w:t>
+            </w:r>
+            <w:r>
+              <w:rPr>
+                <w:rFonts w:asciiTheme="minorEastAsia" w:eastAsiaTheme="minorEastAsia" w:hAnsiTheme="minorEastAsia" w:hint="eastAsia"/>
+                <w:sz w:val="24"/>
+              </w:rPr>
+              <w:t>2013.</w:t>
+            </w:r>
+          </w:p>
+          <w:p>
+            <w:pPr>
+              <w:tabs>
+                <w:tab w:val="left" w:pos="540"/>
+              </w:tabs>
+              <w:wordWrap w:val="0"/>
+              <w:spacing w:line="440" w:lineRule="exact"/>
+              <w:ind w:left="540" w:hangingChars="225" w:hanging="540"/>
+              <w:rPr>
+                <w:rFonts w:asciiTheme="minorEastAsia" w:eastAsiaTheme="minorEastAsia" w:hAnsiTheme="minorEastAsia" w:hint="eastAsia"/>
+                <w:sz w:val="24"/>
+              </w:rPr>
+            </w:pPr>
+            <w:r>
+              <w:rPr>
+                <w:rFonts w:asciiTheme="minorEastAsia" w:eastAsiaTheme="minorEastAsia" w:hAnsiTheme="minorEastAsia"/>
+                <w:sz w:val="24"/>
+              </w:rPr>
+              <w:t>[6]Hector Garcia-Molina</w:t>
+            </w:r>
+            <w:r>
+              <w:rPr>
+                <w:rFonts w:asciiTheme="minorEastAsia" w:eastAsiaTheme="minorEastAsia" w:hAnsiTheme="minorEastAsia" w:hint="eastAsia"/>
+                <w:sz w:val="24"/>
+              </w:rPr>
+              <w:t>，Jeffrey D.Ullman</w:t>
+            </w:r>
+            <w:r>
+              <w:rPr>
+                <w:rFonts w:asciiTheme="minorEastAsia" w:eastAsiaTheme="minorEastAsia" w:hAnsiTheme="minorEastAsia"/>
+                <w:sz w:val="24"/>
+              </w:rPr>
+              <w:t>，</w:t>
+            </w:r>
+            <w:r>
+              <w:rPr>
+                <w:rFonts w:asciiTheme="minorEastAsia" w:eastAsiaTheme="minorEastAsia" w:hAnsiTheme="minorEastAsia" w:hint="eastAsia"/>
+                <w:sz w:val="24"/>
+              </w:rPr>
+              <w:t>Jennifer Widom.数据库</w:t>
+            </w:r>
+            <w:r>
+              <w:rPr>
+                <w:rFonts w:asciiTheme="minorEastAsia" w:eastAsiaTheme="minorEastAsia" w:hAnsiTheme="minorEastAsia"/>
+                <w:sz w:val="24"/>
+              </w:rPr>
+              <w:t>系统实现</w:t>
+            </w:r>
+            <w:r>
+              <w:rPr>
+                <w:rFonts w:asciiTheme="minorEastAsia" w:eastAsiaTheme="minorEastAsia" w:hAnsiTheme="minorEastAsia" w:hint="eastAsia"/>
+                <w:sz w:val="24"/>
+              </w:rPr>
+              <w:t>.机械</w:t>
+            </w:r>
+            <w:r>
+              <w:rPr>
+                <w:rFonts w:asciiTheme="minorEastAsia" w:eastAsiaTheme="minorEastAsia" w:hAnsiTheme="minorEastAsia"/>
+                <w:sz w:val="24"/>
+              </w:rPr>
+              <w:t>工业出版社，</w:t>
+            </w:r>
+            <w:r>
+              <w:rPr>
+                <w:rFonts w:asciiTheme="minorEastAsia" w:eastAsiaTheme="minorEastAsia" w:hAnsiTheme="minorEastAsia" w:hint="eastAsia"/>
+                <w:sz w:val="24"/>
+              </w:rPr>
+              <w:t>2010.</w:t>
+            </w:r>
+          </w:p>
+          <w:p>
+            <w:pPr>
+              <w:tabs>
+                <w:tab w:val="left" w:pos="540"/>
+              </w:tabs>
+              <w:wordWrap w:val="0"/>
+              <w:spacing w:line="440" w:lineRule="exact"/>
+              <w:ind w:left="540" w:hangingChars="225" w:hanging="540"/>
+              <w:rPr>
+                <w:rFonts w:asciiTheme="minorEastAsia" w:eastAsiaTheme="minorEastAsia" w:hAnsiTheme="minorEastAsia" w:hint="eastAsia"/>
+                <w:sz w:val="24"/>
+              </w:rPr>
+            </w:pPr>
+            <w:r>
+              <w:rPr>
+                <w:rFonts w:asciiTheme="minorEastAsia" w:eastAsiaTheme="minorEastAsia" w:hAnsiTheme="minorEastAsia" w:hint="eastAsia"/>
+                <w:sz w:val="24"/>
+              </w:rPr>
+              <w:t>[7]</w:t>
+            </w:r>
+            <w:r>
+              <w:rPr>
+                <w:rFonts w:asciiTheme="minorEastAsia" w:eastAsiaTheme="minorEastAsia" w:hAnsiTheme="minorEastAsia"/>
+                <w:sz w:val="24"/>
+              </w:rPr>
+              <w:t>Marc Harter.Node.js</w:t>
+            </w:r>
+            <w:r>
+              <w:rPr>
+                <w:rFonts w:asciiTheme="minorEastAsia" w:eastAsiaTheme="minorEastAsia" w:hAnsiTheme="minorEastAsia" w:hint="eastAsia"/>
+                <w:sz w:val="24"/>
+              </w:rPr>
+              <w:t>实战.人民</w:t>
+            </w:r>
+            <w:r>
+              <w:rPr>
+                <w:rFonts w:asciiTheme="minorEastAsia" w:eastAsiaTheme="minorEastAsia" w:hAnsiTheme="minorEastAsia"/>
+                <w:sz w:val="24"/>
+              </w:rPr>
+              <w:t>邮电</w:t>
+            </w:r>
+            <w:r>
+              <w:rPr>
+                <w:rFonts w:asciiTheme="minorEastAsia" w:eastAsiaTheme="minorEastAsia" w:hAnsiTheme="minorEastAsia" w:hint="eastAsia"/>
+                <w:sz w:val="24"/>
+              </w:rPr>
+              <w:t>出</w:t>
+            </w:r>
+            <w:bookmarkStart w:id="0" w:name="_GoBack"/>
+            <w:bookmarkEnd w:id="0"/>
+            <w:r>
+              <w:rPr>
+                <w:rFonts w:asciiTheme="minorEastAsia" w:eastAsiaTheme="minorEastAsia" w:hAnsiTheme="minorEastAsia" w:hint="eastAsia"/>
+                <w:sz w:val="24"/>
+              </w:rPr>
+              <w:t>版社</w:t>
+            </w:r>
+            <w:r>
+              <w:rPr>
+                <w:rFonts w:asciiTheme="minorEastAsia" w:eastAsiaTheme="minorEastAsia" w:hAnsiTheme="minorEastAsia"/>
+                <w:sz w:val="24"/>
+              </w:rPr>
+              <w:t>，</w:t>
+            </w:r>
+            <w:r>
+              <w:rPr>
+                <w:rFonts w:asciiTheme="minorEastAsia" w:eastAsiaTheme="minorEastAsia" w:hAnsiTheme="minorEastAsia" w:hint="eastAsia"/>
+                <w:sz w:val="24"/>
+              </w:rPr>
+              <w:t>2014</w:t>
+            </w:r>
+            <w:r>
+              <w:rPr>
+                <w:rFonts w:asciiTheme="minorEastAsia" w:eastAsiaTheme="minorEastAsia" w:hAnsiTheme="minorEastAsia"/>
+                <w:sz w:val="24"/>
+              </w:rPr>
+              <w:t>.</w:t>
+            </w:r>
+          </w:p>
+          <w:p>
+            <w:pPr>
+              <w:tabs>
+                <w:tab w:val="left" w:pos="540"/>
+              </w:tabs>
+              <w:wordWrap w:val="0"/>
+              <w:spacing w:line="440" w:lineRule="exact"/>
+              <w:ind w:left="540" w:hangingChars="225" w:hanging="540"/>
+              <w:rPr>
+                <w:rFonts w:asciiTheme="minorEastAsia" w:eastAsiaTheme="minorEastAsia" w:hAnsiTheme="minorEastAsia"/>
+                <w:sz w:val="24"/>
+              </w:rPr>
+            </w:pPr>
+            <w:r>
+              <w:rPr>
+                <w:rFonts w:asciiTheme="minorEastAsia" w:eastAsiaTheme="minorEastAsia" w:hAnsiTheme="minorEastAsia" w:hint="eastAsia"/>
+                <w:sz w:val="24"/>
+              </w:rPr>
+              <w:t>[8]Silberschatz，Ga</w:t>
+            </w:r>
+            <w:r>
+              <w:rPr>
+                <w:rFonts w:asciiTheme="minorEastAsia" w:eastAsiaTheme="minorEastAsia" w:hAnsiTheme="minorEastAsia"/>
+                <w:sz w:val="24"/>
+              </w:rPr>
+              <w:t>lvin，</w:t>
+            </w:r>
+            <w:r>
+              <w:rPr>
+                <w:rFonts w:asciiTheme="minorEastAsia" w:eastAsiaTheme="minorEastAsia" w:hAnsiTheme="minorEastAsia" w:hint="eastAsia"/>
+                <w:sz w:val="24"/>
+              </w:rPr>
+              <w:t>Gagne</w:t>
+            </w:r>
+            <w:r>
+              <w:rPr>
+                <w:rFonts w:asciiTheme="minorEastAsia" w:eastAsiaTheme="minorEastAsia" w:hAnsiTheme="minorEastAsia"/>
+                <w:sz w:val="24"/>
+              </w:rPr>
+              <w:t>.</w:t>
+            </w:r>
+            <w:r>
+              <w:rPr>
+                <w:rFonts w:asciiTheme="minorEastAsia" w:eastAsiaTheme="minorEastAsia" w:hAnsiTheme="minorEastAsia" w:hint="eastAsia"/>
+                <w:sz w:val="24"/>
+              </w:rPr>
+              <w:t>操作</w:t>
+            </w:r>
+            <w:r>
+              <w:rPr>
+                <w:rFonts w:asciiTheme="minorEastAsia" w:eastAsiaTheme="minorEastAsia" w:hAnsiTheme="minorEastAsia"/>
+                <w:sz w:val="24"/>
+              </w:rPr>
+              <w:t>系统概念</w:t>
+            </w:r>
+            <w:r>
+              <w:rPr>
+                <w:rFonts w:asciiTheme="minorEastAsia" w:eastAsiaTheme="minorEastAsia" w:hAnsiTheme="minorEastAsia" w:hint="eastAsia"/>
+                <w:sz w:val="24"/>
+              </w:rPr>
+              <w:t>.高等教育</w:t>
+            </w:r>
+            <w:r>
+              <w:rPr>
+                <w:rFonts w:asciiTheme="minorEastAsia" w:eastAsiaTheme="minorEastAsia" w:hAnsiTheme="minorEastAsia"/>
+                <w:sz w:val="24"/>
+              </w:rPr>
+              <w:t>出版社</w:t>
+            </w:r>
+            <w:r>
+              <w:rPr>
+                <w:rFonts w:asciiTheme="minorEastAsia" w:eastAsiaTheme="minorEastAsia" w:hAnsiTheme="minorEastAsia" w:hint="eastAsia"/>
+                <w:sz w:val="24"/>
+              </w:rPr>
+              <w:t>.2007</w:t>
+            </w:r>
+            <w:r>
+              <w:rPr>
+                <w:rFonts w:asciiTheme="minorEastAsia" w:eastAsiaTheme="minorEastAsia" w:hAnsiTheme="minorEastAsia"/>
+                <w:sz w:val="24"/>
+              </w:rPr>
+              <w:t>.</w:t>
+            </w:r>
+          </w:p>
+          <w:p>
+            <w:pPr>
+              <w:tabs>
+                <w:tab w:val="left" w:pos="540"/>
+              </w:tabs>
+              <w:wordWrap w:val="0"/>
+              <w:spacing w:line="440" w:lineRule="exact"/>
+              <w:ind w:left="540" w:hangingChars="225" w:hanging="540"/>
+              <w:rPr>
+                <w:rFonts w:asciiTheme="minorEastAsia" w:eastAsiaTheme="minorEastAsia" w:hAnsiTheme="minorEastAsia" w:hint="eastAsia"/>
+                <w:sz w:val="24"/>
+              </w:rPr>
+            </w:pPr>
+            <w:r>
+              <w:rPr>
+                <w:rFonts w:asciiTheme="minorEastAsia" w:eastAsiaTheme="minorEastAsia" w:hAnsiTheme="minorEastAsia"/>
+                <w:sz w:val="24"/>
+              </w:rPr>
+              <w:t>[9]</w:t>
+            </w:r>
+            <w:r>
+              <w:rPr>
+                <w:rFonts w:asciiTheme="minorEastAsia" w:eastAsiaTheme="minorEastAsia" w:hAnsiTheme="minorEastAsia" w:hint="eastAsia"/>
+                <w:sz w:val="24"/>
+              </w:rPr>
+              <w:t>谢希仁.计算机</w:t>
+            </w:r>
+            <w:r>
+              <w:rPr>
+                <w:rFonts w:asciiTheme="minorEastAsia" w:eastAsiaTheme="minorEastAsia" w:hAnsiTheme="minorEastAsia"/>
+                <w:sz w:val="24"/>
+              </w:rPr>
+              <w:t>网络.</w:t>
+            </w:r>
+            <w:r>
+              <w:rPr>
+                <w:rFonts w:asciiTheme="minorEastAsia" w:eastAsiaTheme="minorEastAsia" w:hAnsiTheme="minorEastAsia" w:hint="eastAsia"/>
+                <w:sz w:val="24"/>
+              </w:rPr>
+              <w:t>电子</w:t>
+            </w:r>
+            <w:r>
+              <w:rPr>
+                <w:rFonts w:asciiTheme="minorEastAsia" w:eastAsiaTheme="minorEastAsia" w:hAnsiTheme="minorEastAsia"/>
+                <w:sz w:val="24"/>
+              </w:rPr>
+              <w:t>工业出版社.2017.</w:t>
             </w:r>
           </w:p>
         </w:tc>
       </w:tr>
       <w:tr>
-        <w:tblPrEx>
-          <w:tblCellMar>
-            <w:top w:w="0" w:type="dxa"/>
-            <w:bottom w:w="0" w:type="dxa"/>
-          </w:tblCellMar>
-        </w:tblPrEx>
         <w:trPr>
           <w:cantSplit/>
           <w:trHeight w:val="4143"/>
@@ -1481,9 +1702,6 @@
           <w:p>
             <w:pPr>
               <w:pStyle w:val="1"/>
-              <w:rPr>
-                <w:rFonts w:hint="eastAsia"/>
-              </w:rPr>
             </w:pPr>
             <w:r>
               <w:rPr>
@@ -1512,12 +1730,6 @@
               <w:gridCol w:w="3765"/>
             </w:tblGrid>
             <w:tr>
-              <w:tblPrEx>
-                <w:tblCellMar>
-                  <w:top w:w="0" w:type="dxa"/>
-                  <w:bottom w:w="0" w:type="dxa"/>
-                </w:tblCellMar>
-              </w:tblPrEx>
               <w:trPr>
                 <w:trHeight w:val="418"/>
                 <w:jc w:val="center"/>
@@ -1530,9 +1742,6 @@
                 <w:p>
                   <w:pPr>
                     <w:pStyle w:val="1"/>
-                    <w:rPr>
-                      <w:rFonts w:hint="eastAsia"/>
-                    </w:rPr>
                   </w:pPr>
                 </w:p>
               </w:tc>
@@ -1544,9 +1753,6 @@
                 <w:p>
                   <w:pPr>
                     <w:pStyle w:val="2"/>
-                    <w:rPr>
-                      <w:rFonts w:hint="eastAsia"/>
-                    </w:rPr>
                   </w:pPr>
                   <w:r>
                     <w:rPr>
@@ -1564,9 +1770,6 @@
                 <w:p>
                   <w:pPr>
                     <w:pStyle w:val="2"/>
-                    <w:rPr>
-                      <w:rFonts w:hint="eastAsia"/>
-                    </w:rPr>
                   </w:pPr>
                   <w:r>
                     <w:rPr>
@@ -1578,12 +1781,6 @@
               </w:tc>
             </w:tr>
             <w:tr>
-              <w:tblPrEx>
-                <w:tblCellMar>
-                  <w:top w:w="0" w:type="dxa"/>
-                  <w:bottom w:w="0" w:type="dxa"/>
-                </w:tblCellMar>
-              </w:tblPrEx>
               <w:trPr>
                 <w:trHeight w:val="418"/>
                 <w:jc w:val="center"/>
@@ -1596,9 +1793,6 @@
                 <w:p>
                   <w:pPr>
                     <w:pStyle w:val="1"/>
-                    <w:rPr>
-                      <w:rFonts w:hint="eastAsia"/>
-                    </w:rPr>
                   </w:pPr>
                   <w:r>
                     <w:rPr>
@@ -1616,9 +1810,6 @@
                 <w:p>
                   <w:pPr>
                     <w:pStyle w:val="31"/>
-                    <w:rPr>
-                      <w:rFonts w:hint="eastAsia"/>
-                    </w:rPr>
                   </w:pPr>
                   <w:r>
                     <w:rPr>
@@ -1643,9 +1834,6 @@
                   <w:pPr>
                     <w:pStyle w:val="31"/>
                     <w:jc w:val="center"/>
-                    <w:rPr>
-                      <w:rFonts w:hint="eastAsia"/>
-                    </w:rPr>
                   </w:pPr>
                   <w:r>
                     <w:rPr>
@@ -1657,7 +1845,7 @@
                     <w:rPr>
                       <w:rFonts w:hint="eastAsia"/>
                     </w:rPr>
-                    <w:t>8</w:t>
+                    <w:t>9</w:t>
                   </w:r>
                   <w:r>
                     <w:rPr>
@@ -1693,7 +1881,13 @@
                     <w:rPr>
                       <w:rFonts w:hint="eastAsia"/>
                     </w:rPr>
-                    <w:t>2018.</w:t>
+                    <w:t>2019</w:t>
+                  </w:r>
+                  <w:r>
+                    <w:rPr>
+                      <w:rFonts w:hint="eastAsia"/>
+                    </w:rPr>
+                    <w:t>.</w:t>
                   </w:r>
                   <w:r>
                     <w:t>0</w:t>
@@ -1708,12 +1902,6 @@
               </w:tc>
             </w:tr>
             <w:tr>
-              <w:tblPrEx>
-                <w:tblCellMar>
-                  <w:top w:w="0" w:type="dxa"/>
-                  <w:bottom w:w="0" w:type="dxa"/>
-                </w:tblCellMar>
-              </w:tblPrEx>
               <w:trPr>
                 <w:trHeight w:val="418"/>
                 <w:jc w:val="center"/>
@@ -1726,9 +1914,6 @@
                 <w:p>
                   <w:pPr>
                     <w:pStyle w:val="1"/>
-                    <w:rPr>
-                      <w:rFonts w:hint="eastAsia"/>
-                    </w:rPr>
                   </w:pPr>
                   <w:r>
                     <w:rPr>
@@ -1746,9 +1931,6 @@
                 <w:p>
                   <w:pPr>
                     <w:pStyle w:val="31"/>
-                    <w:rPr>
-                      <w:rFonts w:hint="eastAsia"/>
-                    </w:rPr>
                   </w:pPr>
                   <w:r>
                     <w:rPr>
@@ -1766,15 +1948,7 @@
                     <w:rPr>
                       <w:rFonts w:hint="eastAsia"/>
                     </w:rPr>
-                    <w:t>文献综述、外文</w:t>
-                  </w:r>
-                  <w:bookmarkStart w:id="0" w:name="_GoBack"/>
-                  <w:bookmarkEnd w:id="0"/>
-                  <w:r>
-                    <w:rPr>
-                      <w:rFonts w:hint="eastAsia"/>
-                    </w:rPr>
-                    <w:t>翻译。</w:t>
+                    <w:t>文献综述、外文翻译。</w:t>
                   </w:r>
                 </w:p>
               </w:tc>
@@ -1787,15 +1961,12 @@
                   <w:pPr>
                     <w:pStyle w:val="31"/>
                     <w:jc w:val="center"/>
-                    <w:rPr>
-                      <w:rFonts w:hint="eastAsia"/>
-                    </w:rPr>
                   </w:pPr>
                   <w:r>
                     <w:rPr>
                       <w:rFonts w:hint="eastAsia"/>
                     </w:rPr>
-                    <w:t>2018</w:t>
+                    <w:t>2019</w:t>
                   </w:r>
                   <w:r>
                     <w:rPr>
@@ -1822,7 +1993,13 @@
                     <w:rPr>
                       <w:rFonts w:hint="eastAsia"/>
                     </w:rPr>
-                    <w:t>2018.</w:t>
+                    <w:t>2019</w:t>
+                  </w:r>
+                  <w:r>
+                    <w:rPr>
+                      <w:rFonts w:hint="eastAsia"/>
+                    </w:rPr>
+                    <w:t>.</w:t>
                   </w:r>
                   <w:r>
                     <w:t>0</w:t>
@@ -1840,12 +2017,6 @@
               </w:tc>
             </w:tr>
             <w:tr>
-              <w:tblPrEx>
-                <w:tblCellMar>
-                  <w:top w:w="0" w:type="dxa"/>
-                  <w:bottom w:w="0" w:type="dxa"/>
-                </w:tblCellMar>
-              </w:tblPrEx>
               <w:trPr>
                 <w:trHeight w:val="418"/>
                 <w:jc w:val="center"/>
@@ -1858,9 +2029,6 @@
                 <w:p>
                   <w:pPr>
                     <w:pStyle w:val="1"/>
-                    <w:rPr>
-                      <w:rFonts w:hint="eastAsia"/>
-                    </w:rPr>
                   </w:pPr>
                   <w:r>
                     <w:rPr>
@@ -1878,9 +2046,6 @@
                 <w:p>
                   <w:pPr>
                     <w:pStyle w:val="31"/>
-                    <w:rPr>
-                      <w:rFonts w:hint="eastAsia"/>
-                    </w:rPr>
                   </w:pPr>
                   <w:r>
                     <w:rPr>
@@ -1899,15 +2064,18 @@
                   <w:pPr>
                     <w:pStyle w:val="31"/>
                     <w:jc w:val="center"/>
-                    <w:rPr>
-                      <w:rFonts w:hint="eastAsia"/>
-                    </w:rPr>
                   </w:pPr>
                   <w:r>
                     <w:rPr>
                       <w:rFonts w:hint="eastAsia"/>
                     </w:rPr>
-                    <w:t>2018.04.</w:t>
+                    <w:t>2019</w:t>
+                  </w:r>
+                  <w:r>
+                    <w:rPr>
+                      <w:rFonts w:hint="eastAsia"/>
+                    </w:rPr>
+                    <w:t>.04.</w:t>
                   </w:r>
                   <w:r>
                     <w:rPr>
@@ -1934,7 +2102,7 @@
                     <w:rPr>
                       <w:rFonts w:hint="eastAsia"/>
                     </w:rPr>
-                    <w:t>18</w:t>
+                    <w:t>19</w:t>
                   </w:r>
                   <w:r>
                     <w:rPr>
@@ -1955,12 +2123,6 @@
               </w:tc>
             </w:tr>
             <w:tr>
-              <w:tblPrEx>
-                <w:tblCellMar>
-                  <w:top w:w="0" w:type="dxa"/>
-                  <w:bottom w:w="0" w:type="dxa"/>
-                </w:tblCellMar>
-              </w:tblPrEx>
               <w:trPr>
                 <w:trHeight w:val="418"/>
                 <w:jc w:val="center"/>
@@ -1973,9 +2135,6 @@
                 <w:p>
                   <w:pPr>
                     <w:pStyle w:val="1"/>
-                    <w:rPr>
-                      <w:rFonts w:hint="eastAsia"/>
-                    </w:rPr>
                   </w:pPr>
                   <w:r>
                     <w:rPr>
@@ -1993,9 +2152,6 @@
                 <w:p>
                   <w:pPr>
                     <w:pStyle w:val="31"/>
-                    <w:rPr>
-                      <w:rFonts w:hint="eastAsia"/>
-                    </w:rPr>
                   </w:pPr>
                   <w:r>
                     <w:rPr>
@@ -2014,15 +2170,12 @@
                   <w:pPr>
                     <w:pStyle w:val="31"/>
                     <w:jc w:val="center"/>
-                    <w:rPr>
-                      <w:rFonts w:hint="eastAsia"/>
-                    </w:rPr>
                   </w:pPr>
                   <w:r>
                     <w:rPr>
                       <w:rFonts w:hint="eastAsia"/>
                     </w:rPr>
-                    <w:t>2018</w:t>
+                    <w:t>2019</w:t>
                   </w:r>
                   <w:r>
                     <w:rPr>
@@ -2049,7 +2202,7 @@
                     <w:rPr>
                       <w:rFonts w:hint="eastAsia"/>
                     </w:rPr>
-                    <w:t>2018</w:t>
+                    <w:t>2019</w:t>
                   </w:r>
                   <w:r>
                     <w:rPr>
@@ -2073,12 +2226,6 @@
               </w:tc>
             </w:tr>
             <w:tr>
-              <w:tblPrEx>
-                <w:tblCellMar>
-                  <w:top w:w="0" w:type="dxa"/>
-                  <w:bottom w:w="0" w:type="dxa"/>
-                </w:tblCellMar>
-              </w:tblPrEx>
               <w:trPr>
                 <w:trHeight w:val="418"/>
                 <w:jc w:val="center"/>
@@ -2091,9 +2238,6 @@
                 <w:p>
                   <w:pPr>
                     <w:pStyle w:val="1"/>
-                    <w:rPr>
-                      <w:rFonts w:hint="eastAsia"/>
-                    </w:rPr>
                   </w:pPr>
                   <w:r>
                     <w:rPr>
@@ -2111,9 +2255,6 @@
                 <w:p>
                   <w:pPr>
                     <w:pStyle w:val="31"/>
-                    <w:rPr>
-                      <w:rFonts w:hint="eastAsia"/>
-                    </w:rPr>
                   </w:pPr>
                   <w:r>
                     <w:rPr>
@@ -2132,15 +2273,12 @@
                   <w:pPr>
                     <w:pStyle w:val="31"/>
                     <w:jc w:val="center"/>
-                    <w:rPr>
-                      <w:rFonts w:hint="eastAsia"/>
-                    </w:rPr>
                   </w:pPr>
                   <w:r>
                     <w:rPr>
                       <w:rFonts w:hint="eastAsia"/>
                     </w:rPr>
-                    <w:t>2018</w:t>
+                    <w:t>2019</w:t>
                   </w:r>
                   <w:r>
                     <w:rPr>
@@ -2176,7 +2314,7 @@
                     <w:rPr>
                       <w:rFonts w:hint="eastAsia"/>
                     </w:rPr>
-                    <w:t>2018</w:t>
+                    <w:t>2019</w:t>
                   </w:r>
                   <w:r>
                     <w:rPr>
@@ -2197,12 +2335,6 @@
               </w:tc>
             </w:tr>
             <w:tr>
-              <w:tblPrEx>
-                <w:tblCellMar>
-                  <w:top w:w="0" w:type="dxa"/>
-                  <w:bottom w:w="0" w:type="dxa"/>
-                </w:tblCellMar>
-              </w:tblPrEx>
               <w:trPr>
                 <w:trHeight w:val="479"/>
                 <w:jc w:val="center"/>
@@ -2215,9 +2347,6 @@
                 <w:p>
                   <w:pPr>
                     <w:pStyle w:val="1"/>
-                    <w:rPr>
-                      <w:rFonts w:hint="eastAsia"/>
-                    </w:rPr>
                   </w:pPr>
                   <w:r>
                     <w:rPr>
@@ -2235,9 +2364,6 @@
                 <w:p>
                   <w:pPr>
                     <w:pStyle w:val="31"/>
-                    <w:rPr>
-                      <w:rFonts w:hint="eastAsia"/>
-                    </w:rPr>
                   </w:pPr>
                   <w:r>
                     <w:rPr>
@@ -2262,15 +2388,18 @@
                   <w:pPr>
                     <w:pStyle w:val="31"/>
                     <w:jc w:val="center"/>
-                    <w:rPr>
-                      <w:rFonts w:hint="eastAsia"/>
-                    </w:rPr>
                   </w:pPr>
                   <w:r>
                     <w:rPr>
                       <w:rFonts w:hint="eastAsia"/>
                     </w:rPr>
-                    <w:t>2018.05.16</w:t>
+                    <w:t>2019</w:t>
+                  </w:r>
+                  <w:r>
+                    <w:rPr>
+                      <w:rFonts w:hint="eastAsia"/>
+                    </w:rPr>
+                    <w:t>.05.16</w:t>
                   </w:r>
                   <w:r>
                     <w:rPr>
@@ -2282,7 +2411,7 @@
                     <w:rPr>
                       <w:rFonts w:hint="eastAsia"/>
                     </w:rPr>
-                    <w:t>2018</w:t>
+                    <w:t>2019</w:t>
                   </w:r>
                   <w:r>
                     <w:rPr>
@@ -2306,9 +2435,6 @@
           <w:p>
             <w:pPr>
               <w:pStyle w:val="1"/>
-              <w:rPr>
-                <w:rFonts w:hint="eastAsia"/>
-              </w:rPr>
             </w:pPr>
           </w:p>
         </w:tc>
@@ -2317,9 +2443,6 @@
     <w:p>
       <w:pPr>
         <w:pStyle w:val="11"/>
-        <w:rPr>
-          <w:rFonts w:hint="eastAsia"/>
-        </w:rPr>
       </w:pPr>
     </w:p>
     <w:p/>
@@ -2334,7 +2457,7 @@
 </file>
 
 <file path=word/numbering.xml><?xml version="1.0" encoding="utf-8"?>
-<w:numbering xmlns:wpc="http://schemas.microsoft.com/office/word/2010/wordprocessingCanvas" xmlns:mc="http://schemas.openxmlformats.org/markup-compatibility/2006" xmlns:o="urn:schemas-microsoft-com:office:office" xmlns:r="http://schemas.openxmlformats.org/officeDocument/2006/relationships" xmlns:m="http://schemas.openxmlformats.org/officeDocument/2006/math" xmlns:v="urn:schemas-microsoft-com:vml" xmlns:wp14="http://schemas.microsoft.com/office/word/2010/wordprocessingDrawing" xmlns:wp="http://schemas.openxmlformats.org/drawingml/2006/wordprocessingDrawing" xmlns:w10="urn:schemas-microsoft-com:office:word" xmlns:w="http://schemas.openxmlformats.org/wordprocessingml/2006/main" xmlns:w14="http://schemas.microsoft.com/office/word/2010/wordml" xmlns:w15="http://schemas.microsoft.com/office/word/2012/wordml" xmlns:wpg="http://schemas.microsoft.com/office/word/2010/wordprocessingGroup" xmlns:wpi="http://schemas.microsoft.com/office/word/2010/wordprocessingInk" xmlns:wne="http://schemas.microsoft.com/office/word/2006/wordml" xmlns:wps="http://schemas.microsoft.com/office/word/2010/wordprocessingShape" mc:Ignorable="w14 w15 wp14">
+<w:numbering xmlns:wpc="http://schemas.microsoft.com/office/word/2010/wordprocessingCanvas" xmlns:cx="http://schemas.microsoft.com/office/drawing/2014/chartex" xmlns:mc="http://schemas.openxmlformats.org/markup-compatibility/2006" xmlns:o="urn:schemas-microsoft-com:office:office" xmlns:r="http://schemas.openxmlformats.org/officeDocument/2006/relationships" xmlns:m="http://schemas.openxmlformats.org/officeDocument/2006/math" xmlns:v="urn:schemas-microsoft-com:vml" xmlns:wp14="http://schemas.microsoft.com/office/word/2010/wordprocessingDrawing" xmlns:wp="http://schemas.openxmlformats.org/drawingml/2006/wordprocessingDrawing" xmlns:w10="urn:schemas-microsoft-com:office:word" xmlns:w="http://schemas.openxmlformats.org/wordprocessingml/2006/main" xmlns:w14="http://schemas.microsoft.com/office/word/2010/wordml" xmlns:w15="http://schemas.microsoft.com/office/word/2012/wordml" xmlns:w16se="http://schemas.microsoft.com/office/word/2015/wordml/symex" xmlns:wpg="http://schemas.microsoft.com/office/word/2010/wordprocessingGroup" xmlns:wpi="http://schemas.microsoft.com/office/word/2010/wordprocessingInk" xmlns:wne="http://schemas.microsoft.com/office/word/2006/wordml" xmlns:wps="http://schemas.microsoft.com/office/word/2010/wordprocessingShape" mc:Ignorable="w14 w15 w16se wp14">
   <w:abstractNum w:abstractNumId="0" w15:restartNumberingAfterBreak="0">
     <w:nsid w:val="050D60AA"/>
     <w:multiLevelType w:val="hybridMultilevel"/>
@@ -3539,7 +3662,7 @@
 </file>
 
 <file path=word/styles.xml><?xml version="1.0" encoding="utf-8"?>
-<w:styles xmlns:mc="http://schemas.openxmlformats.org/markup-compatibility/2006" xmlns:r="http://schemas.openxmlformats.org/officeDocument/2006/relationships" xmlns:w="http://schemas.openxmlformats.org/wordprocessingml/2006/main" xmlns:w14="http://schemas.microsoft.com/office/word/2010/wordml" xmlns:w15="http://schemas.microsoft.com/office/word/2012/wordml" mc:Ignorable="w14 w15">
+<w:styles xmlns:mc="http://schemas.openxmlformats.org/markup-compatibility/2006" xmlns:r="http://schemas.openxmlformats.org/officeDocument/2006/relationships" xmlns:w="http://schemas.openxmlformats.org/wordprocessingml/2006/main" xmlns:w14="http://schemas.microsoft.com/office/word/2010/wordml" xmlns:w15="http://schemas.microsoft.com/office/word/2012/wordml" xmlns:w16se="http://schemas.microsoft.com/office/word/2015/wordml/symex" mc:Ignorable="w14 w15 w16se">
   <w:docDefaults>
     <w:rPrDefault>
       <w:rPr>

</xml_diff>